<commit_message>
Remove "the" from the template.
</commit_message>
<xml_diff>
--- a/ipaustralia/interactives/nda_generator/template-two.docx
+++ b/ipaustralia/interactives/nda_generator/template-two.docx
@@ -2,10 +2,7 @@
 <file path=word/document.xml><?xml version="1.0" encoding="utf-8"?>
 <w:document xmlns:wpc="http://schemas.microsoft.com/office/word/2010/wordprocessingCanvas" xmlns:cx="http://schemas.microsoft.com/office/drawing/2014/chartex" xmlns:cx1="http://schemas.microsoft.com/office/drawing/2015/9/8/chartex" xmlns:cx2="http://schemas.microsoft.com/office/drawing/2015/10/21/chartex" xmlns:cx3="http://schemas.microsoft.com/office/drawing/2016/5/9/chartex" xmlns:cx4="http://schemas.microsoft.com/office/drawing/2016/5/10/chartex" xmlns:cx5="http://schemas.microsoft.com/office/drawing/2016/5/11/chartex" xmlns:cx6="http://schemas.microsoft.com/office/drawing/2016/5/12/chartex" xmlns:cx7="http://schemas.microsoft.com/office/drawing/2016/5/13/chartex" xmlns:cx8="http://schemas.microsoft.com/office/drawing/2016/5/14/chartex" xmlns:mc="http://schemas.openxmlformats.org/markup-compatibility/2006" xmlns:aink="http://schemas.microsoft.com/office/drawing/2016/ink" xmlns:am3d="http://schemas.microsoft.com/office/drawing/2017/model3d" xmlns:o="urn:schemas-microsoft-com:office:office" xmlns:r="http://schemas.openxmlformats.org/officeDocument/2006/relationships" xmlns:m="http://schemas.openxmlformats.org/officeDocument/2006/math" xmlns:v="urn:schemas-microsoft-com:vml" xmlns:wp14="http://schemas.microsoft.com/office/word/2010/wordprocessingDrawing" xmlns:wp="http://schemas.openxmlformats.org/drawingml/2006/wordprocessingDrawing" xmlns:w10="urn:schemas-microsoft-com:office:word" xmlns:w="http://schemas.openxmlformats.org/wordprocessingml/2006/main" xmlns:w14="http://schemas.microsoft.com/office/word/2010/wordml" xmlns:w15="http://schemas.microsoft.com/office/word/2012/wordml" xmlns:w16cid="http://schemas.microsoft.com/office/word/2016/wordml/cid" xmlns:w16se="http://schemas.microsoft.com/office/word/2015/wordml/symex" xmlns:wpg="http://schemas.microsoft.com/office/word/2010/wordprocessingGroup" xmlns:wpi="http://schemas.microsoft.com/office/word/2010/wordprocessingInk" xmlns:wne="http://schemas.microsoft.com/office/word/2006/wordml" xmlns:wps="http://schemas.microsoft.com/office/word/2010/wordprocessingShape" mc:Ignorable="w14 w15 w16se w16cid wp14">
   <w:body>
-    <w:p>
-      <w:bookmarkStart w:id="0" w:name="_GoBack"/>
-      <w:bookmarkEnd w:id="0"/>
-    </w:p>
+    <w:p/>
     <w:p/>
     <w:p/>
     <w:p>
@@ -21,7 +18,7 @@
         <w:tblLook w:val="01E0" w:firstRow="1" w:lastRow="1" w:firstColumn="1" w:lastColumn="1" w:noHBand="0" w:noVBand="0"/>
       </w:tblPr>
       <w:tblGrid>
-        <w:gridCol w:w="4934"/>
+        <w:gridCol w:w="4718"/>
       </w:tblGrid>
       <w:tr>
         <w:tc>
@@ -170,7 +167,7 @@
           <w:szCs w:val="28"/>
         </w:rPr>
       </w:pPr>
-      <w:bookmarkStart w:id="3" w:name="_Toc23312453"/>
+      <w:bookmarkStart w:id="2" w:name="_Toc23312453"/>
       <w:r>
         <w:rPr>
           <w:b/>
@@ -2195,23 +2192,24 @@
       <w:pPr>
         <w:pStyle w:val="MOSecHeading"/>
       </w:pPr>
-      <w:bookmarkStart w:id="6" w:name="_Toc191093855"/>
-      <w:bookmarkStart w:id="7" w:name="_Toc191108296"/>
-      <w:bookmarkStart w:id="8" w:name="_Toc191108371"/>
-      <w:bookmarkStart w:id="9" w:name="_Toc191108555"/>
-      <w:bookmarkStart w:id="10" w:name="_Toc191108868"/>
-      <w:bookmarkStart w:id="11" w:name="_Toc191108940"/>
-      <w:bookmarkStart w:id="12" w:name="_Toc191109067"/>
-      <w:bookmarkStart w:id="13" w:name="_Toc191109136"/>
-      <w:bookmarkStart w:id="14" w:name="_Toc191109257"/>
-      <w:bookmarkStart w:id="15" w:name="_Toc191109339"/>
-      <w:bookmarkStart w:id="16" w:name="_Toc191109437"/>
-      <w:bookmarkStart w:id="17" w:name="_Toc191109537"/>
+      <w:bookmarkStart w:id="5" w:name="_Toc191093855"/>
+      <w:bookmarkStart w:id="6" w:name="_Toc191108296"/>
+      <w:bookmarkStart w:id="7" w:name="_Toc191108371"/>
+      <w:bookmarkStart w:id="8" w:name="_Toc191108555"/>
+      <w:bookmarkStart w:id="9" w:name="_Toc191108868"/>
+      <w:bookmarkStart w:id="10" w:name="_Toc191108940"/>
+      <w:bookmarkStart w:id="11" w:name="_Toc191109067"/>
+      <w:bookmarkStart w:id="12" w:name="_Toc191109136"/>
+      <w:bookmarkStart w:id="13" w:name="_Toc191109257"/>
+      <w:bookmarkStart w:id="14" w:name="_Toc191109339"/>
+      <w:bookmarkStart w:id="15" w:name="_Toc191109437"/>
+      <w:bookmarkStart w:id="16" w:name="_Toc191109537"/>
       <w:r>
         <w:lastRenderedPageBreak/>
         <w:t>Parties</w:t>
       </w:r>
-      <w:bookmarkEnd w:id="3"/>
+      <w:bookmarkEnd w:id="2"/>
+      <w:bookmarkEnd w:id="5"/>
       <w:bookmarkEnd w:id="6"/>
       <w:bookmarkEnd w:id="7"/>
       <w:bookmarkEnd w:id="8"/>
@@ -2223,7 +2221,6 @@
       <w:bookmarkEnd w:id="14"/>
       <w:bookmarkEnd w:id="15"/>
       <w:bookmarkEnd w:id="16"/>
-      <w:bookmarkEnd w:id="17"/>
     </w:p>
     <w:tbl>
       <w:tblPr>
@@ -2231,7 +2228,7 @@
         <w:tblLook w:val="01E0" w:firstRow="1" w:lastRow="1" w:firstColumn="1" w:lastColumn="1" w:noHBand="0" w:noVBand="0"/>
       </w:tblPr>
       <w:tblGrid>
-        <w:gridCol w:w="9809"/>
+        <w:gridCol w:w="9593"/>
       </w:tblGrid>
       <w:tr>
         <w:tc>
@@ -2452,23 +2449,24 @@
       <w:pPr>
         <w:pStyle w:val="MOSecHeading"/>
       </w:pPr>
-      <w:bookmarkStart w:id="18" w:name="_Toc13903083"/>
-      <w:bookmarkStart w:id="19" w:name="_Toc23312454"/>
-      <w:bookmarkStart w:id="20" w:name="_Toc191093856"/>
-      <w:bookmarkStart w:id="21" w:name="_Toc191108297"/>
-      <w:bookmarkStart w:id="22" w:name="_Toc191108372"/>
-      <w:bookmarkStart w:id="23" w:name="_Toc191108556"/>
-      <w:bookmarkStart w:id="24" w:name="_Toc191108869"/>
-      <w:bookmarkStart w:id="25" w:name="_Toc191108941"/>
-      <w:bookmarkStart w:id="26" w:name="_Toc191109068"/>
-      <w:bookmarkStart w:id="27" w:name="_Toc191109137"/>
-      <w:bookmarkStart w:id="28" w:name="_Toc191109258"/>
-      <w:bookmarkStart w:id="29" w:name="_Toc191109340"/>
-      <w:bookmarkStart w:id="30" w:name="_Toc191109438"/>
-      <w:bookmarkStart w:id="31" w:name="_Toc191109538"/>
+      <w:bookmarkStart w:id="17" w:name="_Toc13903083"/>
+      <w:bookmarkStart w:id="18" w:name="_Toc23312454"/>
+      <w:bookmarkStart w:id="19" w:name="_Toc191093856"/>
+      <w:bookmarkStart w:id="20" w:name="_Toc191108297"/>
+      <w:bookmarkStart w:id="21" w:name="_Toc191108372"/>
+      <w:bookmarkStart w:id="22" w:name="_Toc191108556"/>
+      <w:bookmarkStart w:id="23" w:name="_Toc191108869"/>
+      <w:bookmarkStart w:id="24" w:name="_Toc191108941"/>
+      <w:bookmarkStart w:id="25" w:name="_Toc191109068"/>
+      <w:bookmarkStart w:id="26" w:name="_Toc191109137"/>
+      <w:bookmarkStart w:id="27" w:name="_Toc191109258"/>
+      <w:bookmarkStart w:id="28" w:name="_Toc191109340"/>
+      <w:bookmarkStart w:id="29" w:name="_Toc191109438"/>
+      <w:bookmarkStart w:id="30" w:name="_Toc191109538"/>
       <w:r>
         <w:t>Background</w:t>
       </w:r>
+      <w:bookmarkEnd w:id="17"/>
       <w:bookmarkEnd w:id="18"/>
       <w:bookmarkEnd w:id="19"/>
       <w:bookmarkEnd w:id="20"/>
@@ -2482,7 +2480,6 @@
       <w:bookmarkEnd w:id="28"/>
       <w:bookmarkEnd w:id="29"/>
       <w:bookmarkEnd w:id="30"/>
-      <w:bookmarkEnd w:id="31"/>
     </w:p>
     <w:p>
       <w:pPr>
@@ -2527,23 +2524,24 @@
       <w:pPr>
         <w:pStyle w:val="MOSecHeading"/>
       </w:pPr>
-      <w:bookmarkStart w:id="32" w:name="_Toc13903084"/>
-      <w:bookmarkStart w:id="33" w:name="_Toc23312455"/>
-      <w:bookmarkStart w:id="34" w:name="_Toc191093857"/>
-      <w:bookmarkStart w:id="35" w:name="_Toc191108298"/>
-      <w:bookmarkStart w:id="36" w:name="_Toc191108373"/>
-      <w:bookmarkStart w:id="37" w:name="_Toc191108557"/>
-      <w:bookmarkStart w:id="38" w:name="_Toc191108870"/>
-      <w:bookmarkStart w:id="39" w:name="_Toc191108942"/>
-      <w:bookmarkStart w:id="40" w:name="_Toc191109069"/>
-      <w:bookmarkStart w:id="41" w:name="_Toc191109138"/>
-      <w:bookmarkStart w:id="42" w:name="_Toc191109259"/>
-      <w:bookmarkStart w:id="43" w:name="_Toc191109341"/>
-      <w:bookmarkStart w:id="44" w:name="_Toc191109439"/>
-      <w:bookmarkStart w:id="45" w:name="_Toc191109539"/>
+      <w:bookmarkStart w:id="31" w:name="_Toc13903084"/>
+      <w:bookmarkStart w:id="32" w:name="_Toc23312455"/>
+      <w:bookmarkStart w:id="33" w:name="_Toc191093857"/>
+      <w:bookmarkStart w:id="34" w:name="_Toc191108298"/>
+      <w:bookmarkStart w:id="35" w:name="_Toc191108373"/>
+      <w:bookmarkStart w:id="36" w:name="_Toc191108557"/>
+      <w:bookmarkStart w:id="37" w:name="_Toc191108870"/>
+      <w:bookmarkStart w:id="38" w:name="_Toc191108942"/>
+      <w:bookmarkStart w:id="39" w:name="_Toc191109069"/>
+      <w:bookmarkStart w:id="40" w:name="_Toc191109138"/>
+      <w:bookmarkStart w:id="41" w:name="_Toc191109259"/>
+      <w:bookmarkStart w:id="42" w:name="_Toc191109341"/>
+      <w:bookmarkStart w:id="43" w:name="_Toc191109439"/>
+      <w:bookmarkStart w:id="44" w:name="_Toc191109539"/>
       <w:r>
         <w:t>Terms and Conditions</w:t>
       </w:r>
+      <w:bookmarkEnd w:id="31"/>
       <w:bookmarkEnd w:id="32"/>
       <w:bookmarkEnd w:id="33"/>
       <w:bookmarkEnd w:id="34"/>
@@ -2557,32 +2555,32 @@
       <w:bookmarkEnd w:id="42"/>
       <w:bookmarkEnd w:id="43"/>
       <w:bookmarkEnd w:id="44"/>
-      <w:bookmarkEnd w:id="45"/>
     </w:p>
     <w:p>
       <w:pPr>
         <w:pStyle w:val="MOTermsL1"/>
         <w:outlineLvl w:val="9"/>
       </w:pPr>
-      <w:bookmarkStart w:id="46" w:name="_Toc191093858"/>
-      <w:bookmarkStart w:id="47" w:name="_Toc191108299"/>
-      <w:bookmarkStart w:id="48" w:name="_Toc191108374"/>
-      <w:bookmarkStart w:id="49" w:name="_Toc191108558"/>
-      <w:bookmarkStart w:id="50" w:name="_Toc191108871"/>
-      <w:bookmarkStart w:id="51" w:name="_Toc191108943"/>
-      <w:bookmarkStart w:id="52" w:name="_Toc191109070"/>
-      <w:bookmarkStart w:id="53" w:name="_Toc191109139"/>
-      <w:bookmarkStart w:id="54" w:name="_Toc191109260"/>
-      <w:bookmarkStart w:id="55" w:name="_Toc191109342"/>
-      <w:bookmarkStart w:id="56" w:name="_Toc191109440"/>
-      <w:bookmarkStart w:id="57" w:name="_Toc191109540"/>
-      <w:bookmarkStart w:id="58" w:name="_Toc194397505"/>
-      <w:bookmarkStart w:id="59" w:name="_Toc453324082"/>
-      <w:bookmarkStart w:id="60" w:name="_Toc467575267"/>
-      <w:bookmarkStart w:id="61" w:name="_Toc66248005"/>
+      <w:bookmarkStart w:id="45" w:name="_Toc191093858"/>
+      <w:bookmarkStart w:id="46" w:name="_Toc191108299"/>
+      <w:bookmarkStart w:id="47" w:name="_Toc191108374"/>
+      <w:bookmarkStart w:id="48" w:name="_Toc191108558"/>
+      <w:bookmarkStart w:id="49" w:name="_Toc191108871"/>
+      <w:bookmarkStart w:id="50" w:name="_Toc191108943"/>
+      <w:bookmarkStart w:id="51" w:name="_Toc191109070"/>
+      <w:bookmarkStart w:id="52" w:name="_Toc191109139"/>
+      <w:bookmarkStart w:id="53" w:name="_Toc191109260"/>
+      <w:bookmarkStart w:id="54" w:name="_Toc191109342"/>
+      <w:bookmarkStart w:id="55" w:name="_Toc191109440"/>
+      <w:bookmarkStart w:id="56" w:name="_Toc191109540"/>
+      <w:bookmarkStart w:id="57" w:name="_Toc194397505"/>
+      <w:bookmarkStart w:id="58" w:name="_Toc453324082"/>
+      <w:bookmarkStart w:id="59" w:name="_Toc467575267"/>
+      <w:bookmarkStart w:id="60" w:name="_Toc66248005"/>
       <w:r>
         <w:t>Definitions and interpretation</w:t>
       </w:r>
+      <w:bookmarkEnd w:id="45"/>
       <w:bookmarkEnd w:id="46"/>
       <w:bookmarkEnd w:id="47"/>
       <w:bookmarkEnd w:id="48"/>
@@ -2597,7 +2595,6 @@
       <w:bookmarkEnd w:id="57"/>
       <w:bookmarkEnd w:id="58"/>
       <w:bookmarkEnd w:id="59"/>
-      <w:bookmarkEnd w:id="60"/>
     </w:p>
     <w:p>
       <w:pPr>
@@ -3063,7 +3060,15 @@
         <w:t xml:space="preserve"> mea</w:t>
       </w:r>
       <w:r>
-        <w:t>ns {permittedPurpose}</w:t>
+        <w:t>ns {</w:t>
+      </w:r>
+      <w:proofErr w:type="spellStart"/>
+      <w:r>
+        <w:t>permittedPurpose</w:t>
+      </w:r>
+      <w:proofErr w:type="spellEnd"/>
+      <w:r>
+        <w:t>}</w:t>
       </w:r>
       <w:r>
         <w:t>.</w:t>
@@ -3114,8 +3119,15 @@
         <w:t xml:space="preserve"> </w:t>
       </w:r>
       <w:r>
-        <w:t xml:space="preserve">means the </w:t>
+        <w:t xml:space="preserve">means </w:t>
       </w:r>
+      <w:bookmarkStart w:id="61" w:name="_GoBack"/>
+      <w:bookmarkEnd w:id="61"/>
+      <w:del w:id="62" w:author="Jerry Han" w:date="2018-11-20T16:47:00Z">
+        <w:r>
+          <w:delText xml:space="preserve">the </w:delText>
+        </w:r>
+      </w:del>
       <w:r>
         <w:rPr>
           <w:b/>
@@ -3131,25 +3143,24 @@
         <w:pStyle w:val="MOTermsL2"/>
         <w:outlineLvl w:val="9"/>
       </w:pPr>
-      <w:bookmarkStart w:id="62" w:name="_Toc191093860"/>
-      <w:bookmarkStart w:id="63" w:name="_Toc191108301"/>
-      <w:bookmarkStart w:id="64" w:name="_Toc191108376"/>
-      <w:bookmarkStart w:id="65" w:name="_Toc191108560"/>
-      <w:bookmarkStart w:id="66" w:name="_Toc191108873"/>
-      <w:bookmarkStart w:id="67" w:name="_Toc191108945"/>
-      <w:bookmarkStart w:id="68" w:name="_Toc191109072"/>
-      <w:bookmarkStart w:id="69" w:name="_Toc191109141"/>
-      <w:bookmarkStart w:id="70" w:name="_Toc191109262"/>
-      <w:bookmarkStart w:id="71" w:name="_Toc191109344"/>
-      <w:bookmarkStart w:id="72" w:name="_Toc191109442"/>
-      <w:bookmarkStart w:id="73" w:name="_Toc191109542"/>
-      <w:bookmarkStart w:id="74" w:name="_Toc194397507"/>
-      <w:bookmarkStart w:id="75" w:name="_Toc453324084"/>
-      <w:bookmarkStart w:id="76" w:name="_Toc467575269"/>
+      <w:bookmarkStart w:id="63" w:name="_Toc191093860"/>
+      <w:bookmarkStart w:id="64" w:name="_Toc191108301"/>
+      <w:bookmarkStart w:id="65" w:name="_Toc191108376"/>
+      <w:bookmarkStart w:id="66" w:name="_Toc191108560"/>
+      <w:bookmarkStart w:id="67" w:name="_Toc191108873"/>
+      <w:bookmarkStart w:id="68" w:name="_Toc191108945"/>
+      <w:bookmarkStart w:id="69" w:name="_Toc191109072"/>
+      <w:bookmarkStart w:id="70" w:name="_Toc191109141"/>
+      <w:bookmarkStart w:id="71" w:name="_Toc191109262"/>
+      <w:bookmarkStart w:id="72" w:name="_Toc191109344"/>
+      <w:bookmarkStart w:id="73" w:name="_Toc191109442"/>
+      <w:bookmarkStart w:id="74" w:name="_Toc191109542"/>
+      <w:bookmarkStart w:id="75" w:name="_Toc194397507"/>
+      <w:bookmarkStart w:id="76" w:name="_Toc453324084"/>
+      <w:bookmarkStart w:id="77" w:name="_Toc467575269"/>
       <w:r>
         <w:t>Interpretation</w:t>
       </w:r>
-      <w:bookmarkEnd w:id="62"/>
       <w:bookmarkEnd w:id="63"/>
       <w:bookmarkEnd w:id="64"/>
       <w:bookmarkEnd w:id="65"/>
@@ -3164,6 +3175,7 @@
       <w:bookmarkEnd w:id="74"/>
       <w:bookmarkEnd w:id="75"/>
       <w:bookmarkEnd w:id="76"/>
+      <w:bookmarkEnd w:id="77"/>
     </w:p>
     <w:p>
       <w:pPr>
@@ -3251,13 +3263,29 @@
         <w:t>I</w:t>
       </w:r>
       <w:r>
-        <w:t>f any provision does not comply then it must be read down so as to give it as much effect as possible. If it is not possible to give that provision any effect at all</w:t>
+        <w:t xml:space="preserve">f any provision does not comply then it must be read down </w:t>
+      </w:r>
+      <w:proofErr w:type="gramStart"/>
+      <w:r>
+        <w:t>so as to</w:t>
+      </w:r>
+      <w:proofErr w:type="gramEnd"/>
+      <w:r>
+        <w:t xml:space="preserve"> give it as much effect as possible. If it is not possible to give that provision any effect at </w:t>
+      </w:r>
+      <w:proofErr w:type="gramStart"/>
+      <w:r>
+        <w:t>all</w:t>
       </w:r>
       <w:r>
         <w:t xml:space="preserve"> </w:t>
       </w:r>
       <w:r>
-        <w:t xml:space="preserve"> then it is to be severed from this Agreement and</w:t>
+        <w:t xml:space="preserve"> then</w:t>
+      </w:r>
+      <w:proofErr w:type="gramEnd"/>
+      <w:r>
+        <w:t xml:space="preserve"> it is to be severed from this Agreement and</w:t>
       </w:r>
       <w:r>
         <w:t xml:space="preserve"> this Agreement</w:t>
@@ -3297,27 +3325,26 @@
         <w:pStyle w:val="MOTermsL1"/>
         <w:outlineLvl w:val="9"/>
       </w:pPr>
-      <w:bookmarkStart w:id="77" w:name="_Toc23312456"/>
-      <w:bookmarkStart w:id="78" w:name="_Toc191093861"/>
-      <w:bookmarkStart w:id="79" w:name="_Toc191108302"/>
-      <w:bookmarkStart w:id="80" w:name="_Toc191108377"/>
-      <w:bookmarkStart w:id="81" w:name="_Toc191108561"/>
-      <w:bookmarkStart w:id="82" w:name="_Toc191108874"/>
-      <w:bookmarkStart w:id="83" w:name="_Toc191108946"/>
-      <w:bookmarkStart w:id="84" w:name="_Toc191109073"/>
-      <w:bookmarkStart w:id="85" w:name="_Toc191109142"/>
-      <w:bookmarkStart w:id="86" w:name="_Toc191109263"/>
-      <w:bookmarkStart w:id="87" w:name="_Toc191109345"/>
-      <w:bookmarkStart w:id="88" w:name="_Toc191109443"/>
-      <w:bookmarkStart w:id="89" w:name="_Toc191109543"/>
-      <w:bookmarkStart w:id="90" w:name="_Toc194397508"/>
-      <w:bookmarkStart w:id="91" w:name="_Toc453324085"/>
-      <w:bookmarkStart w:id="92" w:name="_Toc467575270"/>
-      <w:bookmarkEnd w:id="61"/>
+      <w:bookmarkStart w:id="78" w:name="_Toc23312456"/>
+      <w:bookmarkStart w:id="79" w:name="_Toc191093861"/>
+      <w:bookmarkStart w:id="80" w:name="_Toc191108302"/>
+      <w:bookmarkStart w:id="81" w:name="_Toc191108377"/>
+      <w:bookmarkStart w:id="82" w:name="_Toc191108561"/>
+      <w:bookmarkStart w:id="83" w:name="_Toc191108874"/>
+      <w:bookmarkStart w:id="84" w:name="_Toc191108946"/>
+      <w:bookmarkStart w:id="85" w:name="_Toc191109073"/>
+      <w:bookmarkStart w:id="86" w:name="_Toc191109142"/>
+      <w:bookmarkStart w:id="87" w:name="_Toc191109263"/>
+      <w:bookmarkStart w:id="88" w:name="_Toc191109345"/>
+      <w:bookmarkStart w:id="89" w:name="_Toc191109443"/>
+      <w:bookmarkStart w:id="90" w:name="_Toc191109543"/>
+      <w:bookmarkStart w:id="91" w:name="_Toc194397508"/>
+      <w:bookmarkStart w:id="92" w:name="_Toc453324085"/>
+      <w:bookmarkStart w:id="93" w:name="_Toc467575270"/>
+      <w:bookmarkEnd w:id="60"/>
       <w:r>
         <w:t>Confidentiality Obligations</w:t>
       </w:r>
-      <w:bookmarkEnd w:id="77"/>
       <w:bookmarkEnd w:id="78"/>
       <w:bookmarkEnd w:id="79"/>
       <w:bookmarkEnd w:id="80"/>
@@ -3333,31 +3360,31 @@
       <w:bookmarkEnd w:id="90"/>
       <w:bookmarkEnd w:id="91"/>
       <w:bookmarkEnd w:id="92"/>
+      <w:bookmarkEnd w:id="93"/>
     </w:p>
     <w:p>
       <w:pPr>
         <w:pStyle w:val="MOTermsL2"/>
         <w:outlineLvl w:val="9"/>
       </w:pPr>
-      <w:bookmarkStart w:id="93" w:name="_Toc191093862"/>
-      <w:bookmarkStart w:id="94" w:name="_Toc191108303"/>
-      <w:bookmarkStart w:id="95" w:name="_Toc191108378"/>
-      <w:bookmarkStart w:id="96" w:name="_Toc191108562"/>
-      <w:bookmarkStart w:id="97" w:name="_Toc191108875"/>
-      <w:bookmarkStart w:id="98" w:name="_Toc191108947"/>
-      <w:bookmarkStart w:id="99" w:name="_Toc191109074"/>
-      <w:bookmarkStart w:id="100" w:name="_Toc191109143"/>
-      <w:bookmarkStart w:id="101" w:name="_Toc191109264"/>
-      <w:bookmarkStart w:id="102" w:name="_Toc191109346"/>
-      <w:bookmarkStart w:id="103" w:name="_Toc191109444"/>
-      <w:bookmarkStart w:id="104" w:name="_Toc191109544"/>
-      <w:bookmarkStart w:id="105" w:name="_Toc194397509"/>
-      <w:bookmarkStart w:id="106" w:name="_Toc453324086"/>
-      <w:bookmarkStart w:id="107" w:name="_Toc467575271"/>
+      <w:bookmarkStart w:id="94" w:name="_Toc191093862"/>
+      <w:bookmarkStart w:id="95" w:name="_Toc191108303"/>
+      <w:bookmarkStart w:id="96" w:name="_Toc191108378"/>
+      <w:bookmarkStart w:id="97" w:name="_Toc191108562"/>
+      <w:bookmarkStart w:id="98" w:name="_Toc191108875"/>
+      <w:bookmarkStart w:id="99" w:name="_Toc191108947"/>
+      <w:bookmarkStart w:id="100" w:name="_Toc191109074"/>
+      <w:bookmarkStart w:id="101" w:name="_Toc191109143"/>
+      <w:bookmarkStart w:id="102" w:name="_Toc191109264"/>
+      <w:bookmarkStart w:id="103" w:name="_Toc191109346"/>
+      <w:bookmarkStart w:id="104" w:name="_Toc191109444"/>
+      <w:bookmarkStart w:id="105" w:name="_Toc191109544"/>
+      <w:bookmarkStart w:id="106" w:name="_Toc194397509"/>
+      <w:bookmarkStart w:id="107" w:name="_Toc453324086"/>
+      <w:bookmarkStart w:id="108" w:name="_Toc467575271"/>
       <w:r>
         <w:t>Confidentiality</w:t>
       </w:r>
-      <w:bookmarkEnd w:id="93"/>
       <w:bookmarkEnd w:id="94"/>
       <w:bookmarkEnd w:id="95"/>
       <w:bookmarkEnd w:id="96"/>
@@ -3372,6 +3399,7 @@
       <w:bookmarkEnd w:id="105"/>
       <w:bookmarkEnd w:id="106"/>
       <w:bookmarkEnd w:id="107"/>
+      <w:bookmarkEnd w:id="108"/>
     </w:p>
     <w:p>
       <w:pPr>
@@ -3419,25 +3447,24 @@
         <w:pStyle w:val="MOTermsL2"/>
         <w:outlineLvl w:val="9"/>
       </w:pPr>
-      <w:bookmarkStart w:id="108" w:name="_Toc191093863"/>
-      <w:bookmarkStart w:id="109" w:name="_Toc191108304"/>
-      <w:bookmarkStart w:id="110" w:name="_Toc191108379"/>
-      <w:bookmarkStart w:id="111" w:name="_Toc191108563"/>
-      <w:bookmarkStart w:id="112" w:name="_Toc191108876"/>
-      <w:bookmarkStart w:id="113" w:name="_Toc191108948"/>
-      <w:bookmarkStart w:id="114" w:name="_Toc191109075"/>
-      <w:bookmarkStart w:id="115" w:name="_Toc191109144"/>
-      <w:bookmarkStart w:id="116" w:name="_Toc191109265"/>
-      <w:bookmarkStart w:id="117" w:name="_Toc191109347"/>
-      <w:bookmarkStart w:id="118" w:name="_Toc191109445"/>
-      <w:bookmarkStart w:id="119" w:name="_Toc191109545"/>
-      <w:bookmarkStart w:id="120" w:name="_Toc194397510"/>
-      <w:bookmarkStart w:id="121" w:name="_Toc453324087"/>
-      <w:bookmarkStart w:id="122" w:name="_Toc467575272"/>
+      <w:bookmarkStart w:id="109" w:name="_Toc191093863"/>
+      <w:bookmarkStart w:id="110" w:name="_Toc191108304"/>
+      <w:bookmarkStart w:id="111" w:name="_Toc191108379"/>
+      <w:bookmarkStart w:id="112" w:name="_Toc191108563"/>
+      <w:bookmarkStart w:id="113" w:name="_Toc191108876"/>
+      <w:bookmarkStart w:id="114" w:name="_Toc191108948"/>
+      <w:bookmarkStart w:id="115" w:name="_Toc191109075"/>
+      <w:bookmarkStart w:id="116" w:name="_Toc191109144"/>
+      <w:bookmarkStart w:id="117" w:name="_Toc191109265"/>
+      <w:bookmarkStart w:id="118" w:name="_Toc191109347"/>
+      <w:bookmarkStart w:id="119" w:name="_Toc191109445"/>
+      <w:bookmarkStart w:id="120" w:name="_Toc191109545"/>
+      <w:bookmarkStart w:id="121" w:name="_Toc194397510"/>
+      <w:bookmarkStart w:id="122" w:name="_Toc453324087"/>
+      <w:bookmarkStart w:id="123" w:name="_Toc467575272"/>
       <w:r>
         <w:t>Use of Confidential Information</w:t>
       </w:r>
-      <w:bookmarkEnd w:id="108"/>
       <w:bookmarkEnd w:id="109"/>
       <w:bookmarkEnd w:id="110"/>
       <w:bookmarkEnd w:id="111"/>
@@ -3452,6 +3479,7 @@
       <w:bookmarkEnd w:id="120"/>
       <w:bookmarkEnd w:id="121"/>
       <w:bookmarkEnd w:id="122"/>
+      <w:bookmarkEnd w:id="123"/>
     </w:p>
     <w:p>
       <w:pPr>
@@ -3521,25 +3549,24 @@
         <w:pStyle w:val="MOTermsL2"/>
         <w:outlineLvl w:val="9"/>
       </w:pPr>
-      <w:bookmarkStart w:id="123" w:name="_Toc191093864"/>
-      <w:bookmarkStart w:id="124" w:name="_Toc191108305"/>
-      <w:bookmarkStart w:id="125" w:name="_Toc191108380"/>
-      <w:bookmarkStart w:id="126" w:name="_Toc191108564"/>
-      <w:bookmarkStart w:id="127" w:name="_Toc191108877"/>
-      <w:bookmarkStart w:id="128" w:name="_Toc191108949"/>
-      <w:bookmarkStart w:id="129" w:name="_Toc191109076"/>
-      <w:bookmarkStart w:id="130" w:name="_Toc191109145"/>
-      <w:bookmarkStart w:id="131" w:name="_Toc191109266"/>
-      <w:bookmarkStart w:id="132" w:name="_Toc191109348"/>
-      <w:bookmarkStart w:id="133" w:name="_Toc191109446"/>
-      <w:bookmarkStart w:id="134" w:name="_Toc191109546"/>
-      <w:bookmarkStart w:id="135" w:name="_Toc194397511"/>
-      <w:bookmarkStart w:id="136" w:name="_Toc453324088"/>
-      <w:bookmarkStart w:id="137" w:name="_Toc467575273"/>
+      <w:bookmarkStart w:id="124" w:name="_Toc191093864"/>
+      <w:bookmarkStart w:id="125" w:name="_Toc191108305"/>
+      <w:bookmarkStart w:id="126" w:name="_Toc191108380"/>
+      <w:bookmarkStart w:id="127" w:name="_Toc191108564"/>
+      <w:bookmarkStart w:id="128" w:name="_Toc191108877"/>
+      <w:bookmarkStart w:id="129" w:name="_Toc191108949"/>
+      <w:bookmarkStart w:id="130" w:name="_Toc191109076"/>
+      <w:bookmarkStart w:id="131" w:name="_Toc191109145"/>
+      <w:bookmarkStart w:id="132" w:name="_Toc191109266"/>
+      <w:bookmarkStart w:id="133" w:name="_Toc191109348"/>
+      <w:bookmarkStart w:id="134" w:name="_Toc191109446"/>
+      <w:bookmarkStart w:id="135" w:name="_Toc191109546"/>
+      <w:bookmarkStart w:id="136" w:name="_Toc194397511"/>
+      <w:bookmarkStart w:id="137" w:name="_Toc453324088"/>
+      <w:bookmarkStart w:id="138" w:name="_Toc467575273"/>
       <w:r>
         <w:t>Protection of Confidential Information</w:t>
       </w:r>
-      <w:bookmarkEnd w:id="123"/>
       <w:bookmarkEnd w:id="124"/>
       <w:bookmarkEnd w:id="125"/>
       <w:bookmarkEnd w:id="126"/>
@@ -3554,6 +3581,7 @@
       <w:bookmarkEnd w:id="135"/>
       <w:bookmarkEnd w:id="136"/>
       <w:bookmarkEnd w:id="137"/>
+      <w:bookmarkEnd w:id="138"/>
     </w:p>
     <w:p>
       <w:pPr>
@@ -3616,25 +3644,24 @@
         <w:pStyle w:val="MOTermsL2"/>
         <w:outlineLvl w:val="9"/>
       </w:pPr>
-      <w:bookmarkStart w:id="138" w:name="_Toc191093865"/>
-      <w:bookmarkStart w:id="139" w:name="_Toc191108306"/>
-      <w:bookmarkStart w:id="140" w:name="_Toc191108381"/>
-      <w:bookmarkStart w:id="141" w:name="_Toc191108565"/>
-      <w:bookmarkStart w:id="142" w:name="_Toc191108878"/>
-      <w:bookmarkStart w:id="143" w:name="_Toc191108950"/>
-      <w:bookmarkStart w:id="144" w:name="_Toc191109077"/>
-      <w:bookmarkStart w:id="145" w:name="_Toc191109146"/>
-      <w:bookmarkStart w:id="146" w:name="_Toc191109267"/>
-      <w:bookmarkStart w:id="147" w:name="_Toc191109349"/>
-      <w:bookmarkStart w:id="148" w:name="_Toc191109447"/>
-      <w:bookmarkStart w:id="149" w:name="_Toc191109547"/>
-      <w:bookmarkStart w:id="150" w:name="_Toc194397512"/>
-      <w:bookmarkStart w:id="151" w:name="_Toc453324089"/>
-      <w:bookmarkStart w:id="152" w:name="_Toc467575274"/>
+      <w:bookmarkStart w:id="139" w:name="_Toc191093865"/>
+      <w:bookmarkStart w:id="140" w:name="_Toc191108306"/>
+      <w:bookmarkStart w:id="141" w:name="_Toc191108381"/>
+      <w:bookmarkStart w:id="142" w:name="_Toc191108565"/>
+      <w:bookmarkStart w:id="143" w:name="_Toc191108878"/>
+      <w:bookmarkStart w:id="144" w:name="_Toc191108950"/>
+      <w:bookmarkStart w:id="145" w:name="_Toc191109077"/>
+      <w:bookmarkStart w:id="146" w:name="_Toc191109146"/>
+      <w:bookmarkStart w:id="147" w:name="_Toc191109267"/>
+      <w:bookmarkStart w:id="148" w:name="_Toc191109349"/>
+      <w:bookmarkStart w:id="149" w:name="_Toc191109447"/>
+      <w:bookmarkStart w:id="150" w:name="_Toc191109547"/>
+      <w:bookmarkStart w:id="151" w:name="_Toc194397512"/>
+      <w:bookmarkStart w:id="152" w:name="_Toc453324089"/>
+      <w:bookmarkStart w:id="153" w:name="_Toc467575274"/>
       <w:r>
         <w:t>Authorised Recipients</w:t>
       </w:r>
-      <w:bookmarkEnd w:id="138"/>
       <w:bookmarkEnd w:id="139"/>
       <w:bookmarkEnd w:id="140"/>
       <w:bookmarkEnd w:id="141"/>
@@ -3649,6 +3676,7 @@
       <w:bookmarkEnd w:id="150"/>
       <w:bookmarkEnd w:id="151"/>
       <w:bookmarkEnd w:id="152"/>
+      <w:bookmarkEnd w:id="153"/>
     </w:p>
     <w:p>
       <w:pPr>
@@ -3720,26 +3748,25 @@
         <w:pStyle w:val="MOTermsL1"/>
         <w:outlineLvl w:val="9"/>
       </w:pPr>
-      <w:bookmarkStart w:id="153" w:name="_Toc23312457"/>
-      <w:bookmarkStart w:id="154" w:name="_Toc191093869"/>
-      <w:bookmarkStart w:id="155" w:name="_Toc191108310"/>
-      <w:bookmarkStart w:id="156" w:name="_Toc191108385"/>
-      <w:bookmarkStart w:id="157" w:name="_Toc191108569"/>
-      <w:bookmarkStart w:id="158" w:name="_Toc191108882"/>
-      <w:bookmarkStart w:id="159" w:name="_Toc191108954"/>
-      <w:bookmarkStart w:id="160" w:name="_Toc191109081"/>
-      <w:bookmarkStart w:id="161" w:name="_Toc191109150"/>
-      <w:bookmarkStart w:id="162" w:name="_Toc191109271"/>
-      <w:bookmarkStart w:id="163" w:name="_Toc191109353"/>
-      <w:bookmarkStart w:id="164" w:name="_Toc191109451"/>
-      <w:bookmarkStart w:id="165" w:name="_Toc191109551"/>
-      <w:bookmarkStart w:id="166" w:name="_Toc194397516"/>
-      <w:bookmarkStart w:id="167" w:name="_Toc453324092"/>
-      <w:bookmarkStart w:id="168" w:name="_Toc467575276"/>
+      <w:bookmarkStart w:id="154" w:name="_Toc23312457"/>
+      <w:bookmarkStart w:id="155" w:name="_Toc191093869"/>
+      <w:bookmarkStart w:id="156" w:name="_Toc191108310"/>
+      <w:bookmarkStart w:id="157" w:name="_Toc191108385"/>
+      <w:bookmarkStart w:id="158" w:name="_Toc191108569"/>
+      <w:bookmarkStart w:id="159" w:name="_Toc191108882"/>
+      <w:bookmarkStart w:id="160" w:name="_Toc191108954"/>
+      <w:bookmarkStart w:id="161" w:name="_Toc191109081"/>
+      <w:bookmarkStart w:id="162" w:name="_Toc191109150"/>
+      <w:bookmarkStart w:id="163" w:name="_Toc191109271"/>
+      <w:bookmarkStart w:id="164" w:name="_Toc191109353"/>
+      <w:bookmarkStart w:id="165" w:name="_Toc191109451"/>
+      <w:bookmarkStart w:id="166" w:name="_Toc191109551"/>
+      <w:bookmarkStart w:id="167" w:name="_Toc194397516"/>
+      <w:bookmarkStart w:id="168" w:name="_Toc453324092"/>
+      <w:bookmarkStart w:id="169" w:name="_Toc467575276"/>
       <w:r>
         <w:t>Return of Confidential Information</w:t>
       </w:r>
-      <w:bookmarkEnd w:id="153"/>
       <w:bookmarkEnd w:id="154"/>
       <w:bookmarkEnd w:id="155"/>
       <w:bookmarkEnd w:id="156"/>
@@ -3755,6 +3782,7 @@
       <w:bookmarkEnd w:id="166"/>
       <w:bookmarkEnd w:id="167"/>
       <w:bookmarkEnd w:id="168"/>
+      <w:bookmarkEnd w:id="169"/>
     </w:p>
     <w:p>
       <w:pPr>
@@ -3789,25 +3817,24 @@
         <w:pStyle w:val="MOTermsL1"/>
         <w:outlineLvl w:val="9"/>
       </w:pPr>
-      <w:bookmarkStart w:id="169" w:name="_Toc191093870"/>
-      <w:bookmarkStart w:id="170" w:name="_Toc191108311"/>
-      <w:bookmarkStart w:id="171" w:name="_Toc191108386"/>
-      <w:bookmarkStart w:id="172" w:name="_Toc191108570"/>
-      <w:bookmarkStart w:id="173" w:name="_Toc191108883"/>
-      <w:bookmarkStart w:id="174" w:name="_Toc191108955"/>
-      <w:bookmarkStart w:id="175" w:name="_Toc191109082"/>
-      <w:bookmarkStart w:id="176" w:name="_Toc191109151"/>
-      <w:bookmarkStart w:id="177" w:name="_Toc191109272"/>
-      <w:bookmarkStart w:id="178" w:name="_Toc191109354"/>
-      <w:bookmarkStart w:id="179" w:name="_Toc191109452"/>
-      <w:bookmarkStart w:id="180" w:name="_Toc191109552"/>
-      <w:bookmarkStart w:id="181" w:name="_Toc194397517"/>
-      <w:bookmarkStart w:id="182" w:name="_Toc453324093"/>
-      <w:bookmarkStart w:id="183" w:name="_Toc467575277"/>
+      <w:bookmarkStart w:id="170" w:name="_Toc191093870"/>
+      <w:bookmarkStart w:id="171" w:name="_Toc191108311"/>
+      <w:bookmarkStart w:id="172" w:name="_Toc191108386"/>
+      <w:bookmarkStart w:id="173" w:name="_Toc191108570"/>
+      <w:bookmarkStart w:id="174" w:name="_Toc191108883"/>
+      <w:bookmarkStart w:id="175" w:name="_Toc191108955"/>
+      <w:bookmarkStart w:id="176" w:name="_Toc191109082"/>
+      <w:bookmarkStart w:id="177" w:name="_Toc191109151"/>
+      <w:bookmarkStart w:id="178" w:name="_Toc191109272"/>
+      <w:bookmarkStart w:id="179" w:name="_Toc191109354"/>
+      <w:bookmarkStart w:id="180" w:name="_Toc191109452"/>
+      <w:bookmarkStart w:id="181" w:name="_Toc191109552"/>
+      <w:bookmarkStart w:id="182" w:name="_Toc194397517"/>
+      <w:bookmarkStart w:id="183" w:name="_Toc453324093"/>
+      <w:bookmarkStart w:id="184" w:name="_Toc467575277"/>
       <w:r>
         <w:t>Intellectual Property Rights</w:t>
       </w:r>
-      <w:bookmarkEnd w:id="169"/>
       <w:bookmarkEnd w:id="170"/>
       <w:bookmarkEnd w:id="171"/>
       <w:bookmarkEnd w:id="172"/>
@@ -3822,6 +3849,7 @@
       <w:bookmarkEnd w:id="181"/>
       <w:bookmarkEnd w:id="182"/>
       <w:bookmarkEnd w:id="183"/>
+      <w:bookmarkEnd w:id="184"/>
     </w:p>
     <w:p>
       <w:pPr>
@@ -3836,7 +3864,7 @@
           <w:bCs/>
         </w:rPr>
       </w:pPr>
-      <w:bookmarkStart w:id="184" w:name="_Ref66247918"/>
+      <w:bookmarkStart w:id="185" w:name="_Ref66247918"/>
       <w:r>
         <w:t>The Receiving Party acknowledges that there is no transfer or licence to it or any third party of any Intellectual Property Rights in and to, or arising from, any Confidential Information disclosed under or in connection with this Agreement.</w:t>
       </w:r>
@@ -3846,27 +3874,26 @@
         <w:pStyle w:val="MOTermsL1"/>
         <w:outlineLvl w:val="9"/>
       </w:pPr>
-      <w:bookmarkStart w:id="185" w:name="_Toc23312458"/>
-      <w:bookmarkStart w:id="186" w:name="_Toc191093871"/>
-      <w:bookmarkStart w:id="187" w:name="_Toc191108312"/>
-      <w:bookmarkStart w:id="188" w:name="_Toc191108387"/>
-      <w:bookmarkStart w:id="189" w:name="_Toc191108571"/>
-      <w:bookmarkStart w:id="190" w:name="_Toc191108884"/>
-      <w:bookmarkStart w:id="191" w:name="_Toc191108956"/>
-      <w:bookmarkStart w:id="192" w:name="_Toc191109083"/>
-      <w:bookmarkStart w:id="193" w:name="_Toc191109152"/>
-      <w:bookmarkStart w:id="194" w:name="_Toc191109273"/>
-      <w:bookmarkStart w:id="195" w:name="_Toc191109355"/>
-      <w:bookmarkStart w:id="196" w:name="_Toc191109453"/>
-      <w:bookmarkStart w:id="197" w:name="_Toc191109553"/>
-      <w:bookmarkStart w:id="198" w:name="_Toc194397518"/>
-      <w:bookmarkStart w:id="199" w:name="_Toc453324094"/>
-      <w:bookmarkStart w:id="200" w:name="_Toc467575278"/>
-      <w:bookmarkEnd w:id="184"/>
+      <w:bookmarkStart w:id="186" w:name="_Toc23312458"/>
+      <w:bookmarkStart w:id="187" w:name="_Toc191093871"/>
+      <w:bookmarkStart w:id="188" w:name="_Toc191108312"/>
+      <w:bookmarkStart w:id="189" w:name="_Toc191108387"/>
+      <w:bookmarkStart w:id="190" w:name="_Toc191108571"/>
+      <w:bookmarkStart w:id="191" w:name="_Toc191108884"/>
+      <w:bookmarkStart w:id="192" w:name="_Toc191108956"/>
+      <w:bookmarkStart w:id="193" w:name="_Toc191109083"/>
+      <w:bookmarkStart w:id="194" w:name="_Toc191109152"/>
+      <w:bookmarkStart w:id="195" w:name="_Toc191109273"/>
+      <w:bookmarkStart w:id="196" w:name="_Toc191109355"/>
+      <w:bookmarkStart w:id="197" w:name="_Toc191109453"/>
+      <w:bookmarkStart w:id="198" w:name="_Toc191109553"/>
+      <w:bookmarkStart w:id="199" w:name="_Toc194397518"/>
+      <w:bookmarkStart w:id="200" w:name="_Toc453324094"/>
+      <w:bookmarkStart w:id="201" w:name="_Toc467575278"/>
+      <w:bookmarkEnd w:id="185"/>
       <w:r>
         <w:t>Acknowledgements</w:t>
       </w:r>
-      <w:bookmarkEnd w:id="185"/>
       <w:bookmarkEnd w:id="186"/>
       <w:bookmarkEnd w:id="187"/>
       <w:bookmarkEnd w:id="188"/>
@@ -3882,6 +3909,7 @@
       <w:bookmarkEnd w:id="198"/>
       <w:bookmarkEnd w:id="199"/>
       <w:bookmarkEnd w:id="200"/>
+      <w:bookmarkEnd w:id="201"/>
     </w:p>
     <w:p>
       <w:pPr>
@@ -3957,32 +3985,32 @@
         <w:pStyle w:val="MOTermsL1"/>
         <w:outlineLvl w:val="9"/>
       </w:pPr>
-      <w:bookmarkStart w:id="201" w:name="_Toc453303012"/>
-      <w:bookmarkStart w:id="202" w:name="_Toc453324097"/>
-      <w:bookmarkStart w:id="203" w:name="_Toc467575279"/>
-      <w:bookmarkStart w:id="204" w:name="_Toc23312459"/>
-      <w:bookmarkStart w:id="205" w:name="_Toc191093872"/>
-      <w:bookmarkStart w:id="206" w:name="_Toc191108313"/>
-      <w:bookmarkStart w:id="207" w:name="_Toc191108388"/>
-      <w:bookmarkStart w:id="208" w:name="_Toc191108572"/>
-      <w:bookmarkStart w:id="209" w:name="_Toc191108885"/>
-      <w:bookmarkStart w:id="210" w:name="_Toc191108957"/>
-      <w:bookmarkStart w:id="211" w:name="_Toc191109084"/>
-      <w:bookmarkStart w:id="212" w:name="_Toc191109153"/>
-      <w:bookmarkStart w:id="213" w:name="_Toc191109274"/>
-      <w:bookmarkStart w:id="214" w:name="_Toc191109356"/>
-      <w:bookmarkStart w:id="215" w:name="_Toc191109454"/>
-      <w:bookmarkStart w:id="216" w:name="_Toc191109554"/>
-      <w:bookmarkStart w:id="217" w:name="_Toc194397519"/>
-      <w:bookmarkStart w:id="218" w:name="_Toc453324095"/>
-      <w:bookmarkStart w:id="219" w:name="_Toc13903097"/>
+      <w:bookmarkStart w:id="202" w:name="_Toc453303012"/>
+      <w:bookmarkStart w:id="203" w:name="_Toc453324097"/>
+      <w:bookmarkStart w:id="204" w:name="_Toc467575279"/>
+      <w:bookmarkStart w:id="205" w:name="_Toc23312459"/>
+      <w:bookmarkStart w:id="206" w:name="_Toc191093872"/>
+      <w:bookmarkStart w:id="207" w:name="_Toc191108313"/>
+      <w:bookmarkStart w:id="208" w:name="_Toc191108388"/>
+      <w:bookmarkStart w:id="209" w:name="_Toc191108572"/>
+      <w:bookmarkStart w:id="210" w:name="_Toc191108885"/>
+      <w:bookmarkStart w:id="211" w:name="_Toc191108957"/>
+      <w:bookmarkStart w:id="212" w:name="_Toc191109084"/>
+      <w:bookmarkStart w:id="213" w:name="_Toc191109153"/>
+      <w:bookmarkStart w:id="214" w:name="_Toc191109274"/>
+      <w:bookmarkStart w:id="215" w:name="_Toc191109356"/>
+      <w:bookmarkStart w:id="216" w:name="_Toc191109454"/>
+      <w:bookmarkStart w:id="217" w:name="_Toc191109554"/>
+      <w:bookmarkStart w:id="218" w:name="_Toc194397519"/>
+      <w:bookmarkStart w:id="219" w:name="_Toc453324095"/>
+      <w:bookmarkStart w:id="220" w:name="_Toc13903097"/>
       <w:r>
         <w:lastRenderedPageBreak/>
         <w:t>Duration of Obligations</w:t>
       </w:r>
-      <w:bookmarkEnd w:id="201"/>
       <w:bookmarkEnd w:id="202"/>
       <w:bookmarkEnd w:id="203"/>
+      <w:bookmarkEnd w:id="204"/>
       <w:r>
         <w:t xml:space="preserve"> </w:t>
       </w:r>
@@ -4004,7 +4032,15 @@
         <w:t xml:space="preserve">The obligations imposed by this Agreement continue </w:t>
       </w:r>
       <w:r>
-        <w:t>{durationOfObligations}</w:t>
+        <w:t>{</w:t>
+      </w:r>
+      <w:proofErr w:type="spellStart"/>
+      <w:r>
+        <w:t>durationOfObligations</w:t>
+      </w:r>
+      <w:proofErr w:type="spellEnd"/>
+      <w:r>
+        <w:t>}</w:t>
       </w:r>
       <w:r>
         <w:t xml:space="preserve">. </w:t>
@@ -4015,9 +4051,8 @@
         <w:pStyle w:val="MOTermsL1"/>
         <w:outlineLvl w:val="9"/>
       </w:pPr>
-      <w:bookmarkStart w:id="220" w:name="_Toc453324096"/>
-      <w:bookmarkStart w:id="221" w:name="_Toc467575280"/>
-      <w:bookmarkEnd w:id="204"/>
+      <w:bookmarkStart w:id="221" w:name="_Toc453324096"/>
+      <w:bookmarkStart w:id="222" w:name="_Toc467575280"/>
       <w:bookmarkEnd w:id="205"/>
       <w:bookmarkEnd w:id="206"/>
       <w:bookmarkEnd w:id="207"/>
@@ -4032,11 +4067,12 @@
       <w:bookmarkEnd w:id="216"/>
       <w:bookmarkEnd w:id="217"/>
       <w:bookmarkEnd w:id="218"/>
+      <w:bookmarkEnd w:id="219"/>
       <w:r>
         <w:t>Notices</w:t>
       </w:r>
-      <w:bookmarkEnd w:id="220"/>
       <w:bookmarkEnd w:id="221"/>
+      <w:bookmarkEnd w:id="222"/>
       <w:r>
         <w:t xml:space="preserve"> </w:t>
       </w:r>
@@ -4108,7 +4144,15 @@
         <w:pStyle w:val="MOTermsL6"/>
       </w:pPr>
       <w:r>
-        <w:t xml:space="preserve">if by facsimile transmission, whether or not legibly received, when the machine from which the facsimile is sent generates a transmission report confirming that all pages of the notice have been sent to the recipient’s facsimile number; or </w:t>
+        <w:t xml:space="preserve">if by facsimile transmission, </w:t>
+      </w:r>
+      <w:proofErr w:type="gramStart"/>
+      <w:r>
+        <w:t>whether or not</w:t>
+      </w:r>
+      <w:proofErr w:type="gramEnd"/>
+      <w:r>
+        <w:t xml:space="preserve"> legibly received, when the machine from which the facsimile is sent generates a transmission report confirming that all pages of the notice have been sent to the recipient’s facsimile number; or </w:t>
       </w:r>
     </w:p>
     <w:p>
@@ -4132,29 +4176,29 @@
         <w:pStyle w:val="MOTermsL1"/>
         <w:outlineLvl w:val="9"/>
       </w:pPr>
-      <w:bookmarkStart w:id="222" w:name="_Toc451790900"/>
-      <w:bookmarkStart w:id="223" w:name="_Toc453324098"/>
-      <w:bookmarkStart w:id="224" w:name="_Toc467575281"/>
-      <w:bookmarkStart w:id="225" w:name="_Toc23312460"/>
-      <w:bookmarkStart w:id="226" w:name="_Toc191093873"/>
-      <w:bookmarkStart w:id="227" w:name="_Toc191108314"/>
-      <w:bookmarkStart w:id="228" w:name="_Toc191108389"/>
-      <w:bookmarkStart w:id="229" w:name="_Toc191108573"/>
-      <w:bookmarkStart w:id="230" w:name="_Toc191108886"/>
-      <w:bookmarkStart w:id="231" w:name="_Toc191108958"/>
-      <w:bookmarkStart w:id="232" w:name="_Toc191109085"/>
-      <w:bookmarkStart w:id="233" w:name="_Toc191109154"/>
-      <w:bookmarkStart w:id="234" w:name="_Toc191109275"/>
-      <w:bookmarkStart w:id="235" w:name="_Toc191109357"/>
-      <w:bookmarkStart w:id="236" w:name="_Toc191109455"/>
-      <w:bookmarkStart w:id="237" w:name="_Toc191109555"/>
-      <w:bookmarkStart w:id="238" w:name="_Toc194397520"/>
-      <w:bookmarkEnd w:id="222"/>
+      <w:bookmarkStart w:id="223" w:name="_Toc451790900"/>
+      <w:bookmarkStart w:id="224" w:name="_Toc453324098"/>
+      <w:bookmarkStart w:id="225" w:name="_Toc467575281"/>
+      <w:bookmarkStart w:id="226" w:name="_Toc23312460"/>
+      <w:bookmarkStart w:id="227" w:name="_Toc191093873"/>
+      <w:bookmarkStart w:id="228" w:name="_Toc191108314"/>
+      <w:bookmarkStart w:id="229" w:name="_Toc191108389"/>
+      <w:bookmarkStart w:id="230" w:name="_Toc191108573"/>
+      <w:bookmarkStart w:id="231" w:name="_Toc191108886"/>
+      <w:bookmarkStart w:id="232" w:name="_Toc191108958"/>
+      <w:bookmarkStart w:id="233" w:name="_Toc191109085"/>
+      <w:bookmarkStart w:id="234" w:name="_Toc191109154"/>
+      <w:bookmarkStart w:id="235" w:name="_Toc191109275"/>
+      <w:bookmarkStart w:id="236" w:name="_Toc191109357"/>
+      <w:bookmarkStart w:id="237" w:name="_Toc191109455"/>
+      <w:bookmarkStart w:id="238" w:name="_Toc191109555"/>
+      <w:bookmarkStart w:id="239" w:name="_Toc194397520"/>
+      <w:bookmarkEnd w:id="223"/>
       <w:r>
         <w:t>Termination</w:t>
       </w:r>
-      <w:bookmarkEnd w:id="223"/>
       <w:bookmarkEnd w:id="224"/>
+      <w:bookmarkEnd w:id="225"/>
       <w:r>
         <w:t xml:space="preserve"> </w:t>
       </w:r>
@@ -4230,13 +4274,12 @@
         <w:pStyle w:val="MOTermsL1"/>
         <w:outlineLvl w:val="9"/>
       </w:pPr>
-      <w:bookmarkStart w:id="239" w:name="_Toc453324099"/>
-      <w:bookmarkStart w:id="240" w:name="_Toc467575282"/>
+      <w:bookmarkStart w:id="240" w:name="_Toc453324099"/>
+      <w:bookmarkStart w:id="241" w:name="_Toc467575282"/>
       <w:r>
         <w:t>General Conditions</w:t>
       </w:r>
-      <w:bookmarkEnd w:id="219"/>
-      <w:bookmarkEnd w:id="225"/>
+      <w:bookmarkEnd w:id="220"/>
       <w:bookmarkEnd w:id="226"/>
       <w:bookmarkEnd w:id="227"/>
       <w:bookmarkEnd w:id="228"/>
@@ -4252,33 +4295,33 @@
       <w:bookmarkEnd w:id="238"/>
       <w:bookmarkEnd w:id="239"/>
       <w:bookmarkEnd w:id="240"/>
+      <w:bookmarkEnd w:id="241"/>
     </w:p>
     <w:p>
       <w:pPr>
         <w:pStyle w:val="MOTermsL2"/>
         <w:outlineLvl w:val="9"/>
       </w:pPr>
-      <w:bookmarkStart w:id="241" w:name="_Toc191093874"/>
-      <w:bookmarkStart w:id="242" w:name="_Toc191108315"/>
-      <w:bookmarkStart w:id="243" w:name="_Toc191108390"/>
-      <w:bookmarkStart w:id="244" w:name="_Toc191108574"/>
-      <w:bookmarkStart w:id="245" w:name="_Toc191108887"/>
-      <w:bookmarkStart w:id="246" w:name="_Toc191108959"/>
-      <w:bookmarkStart w:id="247" w:name="_Toc191109086"/>
-      <w:bookmarkStart w:id="248" w:name="_Toc191109155"/>
-      <w:bookmarkStart w:id="249" w:name="_Toc191109276"/>
-      <w:bookmarkStart w:id="250" w:name="_Toc191109358"/>
-      <w:bookmarkStart w:id="251" w:name="_Toc191109456"/>
-      <w:bookmarkStart w:id="252" w:name="_Toc191109556"/>
-      <w:bookmarkStart w:id="253" w:name="_Toc194397521"/>
-      <w:bookmarkStart w:id="254" w:name="_Toc453324100"/>
-      <w:bookmarkStart w:id="255" w:name="_Toc467575283"/>
-      <w:bookmarkStart w:id="256" w:name="_Toc13903098"/>
-      <w:bookmarkStart w:id="257" w:name="_Toc23312461"/>
+      <w:bookmarkStart w:id="242" w:name="_Toc191093874"/>
+      <w:bookmarkStart w:id="243" w:name="_Toc191108315"/>
+      <w:bookmarkStart w:id="244" w:name="_Toc191108390"/>
+      <w:bookmarkStart w:id="245" w:name="_Toc191108574"/>
+      <w:bookmarkStart w:id="246" w:name="_Toc191108887"/>
+      <w:bookmarkStart w:id="247" w:name="_Toc191108959"/>
+      <w:bookmarkStart w:id="248" w:name="_Toc191109086"/>
+      <w:bookmarkStart w:id="249" w:name="_Toc191109155"/>
+      <w:bookmarkStart w:id="250" w:name="_Toc191109276"/>
+      <w:bookmarkStart w:id="251" w:name="_Toc191109358"/>
+      <w:bookmarkStart w:id="252" w:name="_Toc191109456"/>
+      <w:bookmarkStart w:id="253" w:name="_Toc191109556"/>
+      <w:bookmarkStart w:id="254" w:name="_Toc194397521"/>
+      <w:bookmarkStart w:id="255" w:name="_Toc453324100"/>
+      <w:bookmarkStart w:id="256" w:name="_Toc467575283"/>
+      <w:bookmarkStart w:id="257" w:name="_Toc13903098"/>
+      <w:bookmarkStart w:id="258" w:name="_Toc23312461"/>
       <w:r>
         <w:t>Date of provision of Confidential Information</w:t>
       </w:r>
-      <w:bookmarkEnd w:id="241"/>
       <w:bookmarkEnd w:id="242"/>
       <w:bookmarkEnd w:id="243"/>
       <w:bookmarkEnd w:id="244"/>
@@ -4293,6 +4336,7 @@
       <w:bookmarkEnd w:id="253"/>
       <w:bookmarkEnd w:id="254"/>
       <w:bookmarkEnd w:id="255"/>
+      <w:bookmarkEnd w:id="256"/>
     </w:p>
     <w:p>
       <w:pPr>
@@ -4303,7 +4347,15 @@
         </w:numPr>
       </w:pPr>
       <w:r>
-        <w:t xml:space="preserve">This Agreement binds the Receiving Party in respect of any and all Confidential Information provided by the Disclosing Party to the Receiving Party, whether </w:t>
+        <w:t xml:space="preserve">This Agreement binds the Receiving Party in respect of </w:t>
+      </w:r>
+      <w:proofErr w:type="gramStart"/>
+      <w:r>
+        <w:t>any and all</w:t>
+      </w:r>
+      <w:proofErr w:type="gramEnd"/>
+      <w:r>
+        <w:t xml:space="preserve"> Confidential Information provided by the Disclosing Party to the Receiving Party, whether </w:t>
       </w:r>
       <w:r>
         <w:t xml:space="preserve">the </w:t>
@@ -4317,30 +4369,29 @@
         <w:pStyle w:val="MOTermsL2"/>
         <w:outlineLvl w:val="9"/>
       </w:pPr>
-      <w:bookmarkStart w:id="258" w:name="_Toc13903099"/>
-      <w:bookmarkStart w:id="259" w:name="_Toc23312462"/>
-      <w:bookmarkStart w:id="260" w:name="_Toc191093876"/>
-      <w:bookmarkStart w:id="261" w:name="_Toc191108317"/>
-      <w:bookmarkStart w:id="262" w:name="_Toc191108392"/>
-      <w:bookmarkStart w:id="263" w:name="_Toc191108576"/>
-      <w:bookmarkStart w:id="264" w:name="_Toc191108889"/>
-      <w:bookmarkStart w:id="265" w:name="_Toc191108961"/>
-      <w:bookmarkStart w:id="266" w:name="_Toc191109088"/>
-      <w:bookmarkStart w:id="267" w:name="_Toc191109157"/>
-      <w:bookmarkStart w:id="268" w:name="_Toc191109278"/>
-      <w:bookmarkStart w:id="269" w:name="_Toc191109360"/>
-      <w:bookmarkStart w:id="270" w:name="_Toc191109458"/>
-      <w:bookmarkStart w:id="271" w:name="_Toc191109558"/>
-      <w:bookmarkStart w:id="272" w:name="_Toc194397523"/>
-      <w:bookmarkStart w:id="273" w:name="_Toc453324102"/>
-      <w:bookmarkStart w:id="274" w:name="_Toc467575284"/>
-      <w:bookmarkEnd w:id="256"/>
+      <w:bookmarkStart w:id="259" w:name="_Toc13903099"/>
+      <w:bookmarkStart w:id="260" w:name="_Toc23312462"/>
+      <w:bookmarkStart w:id="261" w:name="_Toc191093876"/>
+      <w:bookmarkStart w:id="262" w:name="_Toc191108317"/>
+      <w:bookmarkStart w:id="263" w:name="_Toc191108392"/>
+      <w:bookmarkStart w:id="264" w:name="_Toc191108576"/>
+      <w:bookmarkStart w:id="265" w:name="_Toc191108889"/>
+      <w:bookmarkStart w:id="266" w:name="_Toc191108961"/>
+      <w:bookmarkStart w:id="267" w:name="_Toc191109088"/>
+      <w:bookmarkStart w:id="268" w:name="_Toc191109157"/>
+      <w:bookmarkStart w:id="269" w:name="_Toc191109278"/>
+      <w:bookmarkStart w:id="270" w:name="_Toc191109360"/>
+      <w:bookmarkStart w:id="271" w:name="_Toc191109458"/>
+      <w:bookmarkStart w:id="272" w:name="_Toc191109558"/>
+      <w:bookmarkStart w:id="273" w:name="_Toc194397523"/>
+      <w:bookmarkStart w:id="274" w:name="_Toc453324102"/>
+      <w:bookmarkStart w:id="275" w:name="_Toc467575284"/>
       <w:bookmarkEnd w:id="257"/>
+      <w:bookmarkEnd w:id="258"/>
       <w:r>
         <w:lastRenderedPageBreak/>
         <w:t>Non-Merger of Provisions</w:t>
       </w:r>
-      <w:bookmarkEnd w:id="258"/>
       <w:bookmarkEnd w:id="259"/>
       <w:bookmarkEnd w:id="260"/>
       <w:bookmarkEnd w:id="261"/>
@@ -4357,6 +4408,7 @@
       <w:bookmarkEnd w:id="272"/>
       <w:bookmarkEnd w:id="273"/>
       <w:bookmarkEnd w:id="274"/>
+      <w:bookmarkEnd w:id="275"/>
     </w:p>
     <w:p>
       <w:pPr>
@@ -4376,13 +4428,13 @@
         <w:pStyle w:val="MOTermsL2"/>
         <w:outlineLvl w:val="9"/>
       </w:pPr>
-      <w:bookmarkStart w:id="275" w:name="_Toc453323791"/>
-      <w:bookmarkStart w:id="276" w:name="_Toc467575285"/>
+      <w:bookmarkStart w:id="276" w:name="_Toc453323791"/>
+      <w:bookmarkStart w:id="277" w:name="_Toc467575285"/>
       <w:r>
         <w:t>No Exclusion of Law or Equity</w:t>
       </w:r>
-      <w:bookmarkEnd w:id="275"/>
       <w:bookmarkEnd w:id="276"/>
+      <w:bookmarkEnd w:id="277"/>
     </w:p>
     <w:p>
       <w:pPr>
@@ -4402,27 +4454,26 @@
         <w:pStyle w:val="MOTermsL2"/>
         <w:outlineLvl w:val="9"/>
       </w:pPr>
-      <w:bookmarkStart w:id="277" w:name="_Toc13903100"/>
-      <w:bookmarkStart w:id="278" w:name="_Toc23312463"/>
-      <w:bookmarkStart w:id="279" w:name="_Toc191093877"/>
-      <w:bookmarkStart w:id="280" w:name="_Toc191108318"/>
-      <w:bookmarkStart w:id="281" w:name="_Toc191108393"/>
-      <w:bookmarkStart w:id="282" w:name="_Toc191108577"/>
-      <w:bookmarkStart w:id="283" w:name="_Toc191108890"/>
-      <w:bookmarkStart w:id="284" w:name="_Toc191108962"/>
-      <w:bookmarkStart w:id="285" w:name="_Toc191109089"/>
-      <w:bookmarkStart w:id="286" w:name="_Toc191109158"/>
-      <w:bookmarkStart w:id="287" w:name="_Toc191109279"/>
-      <w:bookmarkStart w:id="288" w:name="_Toc191109361"/>
-      <w:bookmarkStart w:id="289" w:name="_Toc191109459"/>
-      <w:bookmarkStart w:id="290" w:name="_Toc191109559"/>
-      <w:bookmarkStart w:id="291" w:name="_Toc194397524"/>
-      <w:bookmarkStart w:id="292" w:name="_Toc453324103"/>
-      <w:bookmarkStart w:id="293" w:name="_Toc467575286"/>
+      <w:bookmarkStart w:id="278" w:name="_Toc13903100"/>
+      <w:bookmarkStart w:id="279" w:name="_Toc23312463"/>
+      <w:bookmarkStart w:id="280" w:name="_Toc191093877"/>
+      <w:bookmarkStart w:id="281" w:name="_Toc191108318"/>
+      <w:bookmarkStart w:id="282" w:name="_Toc191108393"/>
+      <w:bookmarkStart w:id="283" w:name="_Toc191108577"/>
+      <w:bookmarkStart w:id="284" w:name="_Toc191108890"/>
+      <w:bookmarkStart w:id="285" w:name="_Toc191108962"/>
+      <w:bookmarkStart w:id="286" w:name="_Toc191109089"/>
+      <w:bookmarkStart w:id="287" w:name="_Toc191109158"/>
+      <w:bookmarkStart w:id="288" w:name="_Toc191109279"/>
+      <w:bookmarkStart w:id="289" w:name="_Toc191109361"/>
+      <w:bookmarkStart w:id="290" w:name="_Toc191109459"/>
+      <w:bookmarkStart w:id="291" w:name="_Toc191109559"/>
+      <w:bookmarkStart w:id="292" w:name="_Toc194397524"/>
+      <w:bookmarkStart w:id="293" w:name="_Toc453324103"/>
+      <w:bookmarkStart w:id="294" w:name="_Toc467575286"/>
       <w:r>
         <w:t>Waiver</w:t>
       </w:r>
-      <w:bookmarkEnd w:id="277"/>
       <w:bookmarkEnd w:id="278"/>
       <w:bookmarkEnd w:id="279"/>
       <w:bookmarkEnd w:id="280"/>
@@ -4439,6 +4490,7 @@
       <w:bookmarkEnd w:id="291"/>
       <w:bookmarkEnd w:id="292"/>
       <w:bookmarkEnd w:id="293"/>
+      <w:bookmarkEnd w:id="294"/>
     </w:p>
     <w:p>
       <w:pPr>
@@ -4469,27 +4521,26 @@
         <w:pStyle w:val="MOTermsL2"/>
         <w:outlineLvl w:val="9"/>
       </w:pPr>
-      <w:bookmarkStart w:id="294" w:name="_Toc13903102"/>
-      <w:bookmarkStart w:id="295" w:name="_Toc23312464"/>
-      <w:bookmarkStart w:id="296" w:name="_Toc191093878"/>
-      <w:bookmarkStart w:id="297" w:name="_Toc191108319"/>
-      <w:bookmarkStart w:id="298" w:name="_Toc191108394"/>
-      <w:bookmarkStart w:id="299" w:name="_Toc191108578"/>
-      <w:bookmarkStart w:id="300" w:name="_Toc191108891"/>
-      <w:bookmarkStart w:id="301" w:name="_Toc191108963"/>
-      <w:bookmarkStart w:id="302" w:name="_Toc191109090"/>
-      <w:bookmarkStart w:id="303" w:name="_Toc191109159"/>
-      <w:bookmarkStart w:id="304" w:name="_Toc191109280"/>
-      <w:bookmarkStart w:id="305" w:name="_Toc191109362"/>
-      <w:bookmarkStart w:id="306" w:name="_Toc191109460"/>
-      <w:bookmarkStart w:id="307" w:name="_Toc191109560"/>
-      <w:bookmarkStart w:id="308" w:name="_Toc194397525"/>
-      <w:bookmarkStart w:id="309" w:name="_Toc453324104"/>
-      <w:bookmarkStart w:id="310" w:name="_Toc467575287"/>
+      <w:bookmarkStart w:id="295" w:name="_Toc13903102"/>
+      <w:bookmarkStart w:id="296" w:name="_Toc23312464"/>
+      <w:bookmarkStart w:id="297" w:name="_Toc191093878"/>
+      <w:bookmarkStart w:id="298" w:name="_Toc191108319"/>
+      <w:bookmarkStart w:id="299" w:name="_Toc191108394"/>
+      <w:bookmarkStart w:id="300" w:name="_Toc191108578"/>
+      <w:bookmarkStart w:id="301" w:name="_Toc191108891"/>
+      <w:bookmarkStart w:id="302" w:name="_Toc191108963"/>
+      <w:bookmarkStart w:id="303" w:name="_Toc191109090"/>
+      <w:bookmarkStart w:id="304" w:name="_Toc191109159"/>
+      <w:bookmarkStart w:id="305" w:name="_Toc191109280"/>
+      <w:bookmarkStart w:id="306" w:name="_Toc191109362"/>
+      <w:bookmarkStart w:id="307" w:name="_Toc191109460"/>
+      <w:bookmarkStart w:id="308" w:name="_Toc191109560"/>
+      <w:bookmarkStart w:id="309" w:name="_Toc194397525"/>
+      <w:bookmarkStart w:id="310" w:name="_Toc453324104"/>
+      <w:bookmarkStart w:id="311" w:name="_Toc467575287"/>
       <w:r>
         <w:t>No Amendments without Agreement</w:t>
       </w:r>
-      <w:bookmarkEnd w:id="294"/>
       <w:bookmarkEnd w:id="295"/>
       <w:bookmarkEnd w:id="296"/>
       <w:bookmarkEnd w:id="297"/>
@@ -4506,6 +4557,7 @@
       <w:bookmarkEnd w:id="308"/>
       <w:bookmarkEnd w:id="309"/>
       <w:bookmarkEnd w:id="310"/>
+      <w:bookmarkEnd w:id="311"/>
     </w:p>
     <w:p>
       <w:pPr>
@@ -4525,28 +4577,28 @@
         <w:pStyle w:val="MOTermsL2"/>
         <w:outlineLvl w:val="9"/>
       </w:pPr>
-      <w:bookmarkStart w:id="311" w:name="_Toc453324105"/>
-      <w:bookmarkStart w:id="312" w:name="_Toc467575288"/>
-      <w:bookmarkStart w:id="313" w:name="_Toc13903104"/>
-      <w:bookmarkStart w:id="314" w:name="_Toc23312465"/>
-      <w:bookmarkStart w:id="315" w:name="_Toc191093879"/>
-      <w:bookmarkStart w:id="316" w:name="_Toc191108320"/>
-      <w:bookmarkStart w:id="317" w:name="_Toc191108395"/>
-      <w:bookmarkStart w:id="318" w:name="_Toc191108579"/>
-      <w:bookmarkStart w:id="319" w:name="_Toc191108892"/>
-      <w:bookmarkStart w:id="320" w:name="_Toc191108964"/>
-      <w:bookmarkStart w:id="321" w:name="_Toc191109091"/>
-      <w:bookmarkStart w:id="322" w:name="_Toc191109160"/>
-      <w:bookmarkStart w:id="323" w:name="_Toc191109281"/>
-      <w:bookmarkStart w:id="324" w:name="_Toc191109363"/>
-      <w:bookmarkStart w:id="325" w:name="_Toc191109461"/>
-      <w:bookmarkStart w:id="326" w:name="_Toc191109561"/>
-      <w:bookmarkStart w:id="327" w:name="_Toc194397526"/>
+      <w:bookmarkStart w:id="312" w:name="_Toc453324105"/>
+      <w:bookmarkStart w:id="313" w:name="_Toc467575288"/>
+      <w:bookmarkStart w:id="314" w:name="_Toc13903104"/>
+      <w:bookmarkStart w:id="315" w:name="_Toc23312465"/>
+      <w:bookmarkStart w:id="316" w:name="_Toc191093879"/>
+      <w:bookmarkStart w:id="317" w:name="_Toc191108320"/>
+      <w:bookmarkStart w:id="318" w:name="_Toc191108395"/>
+      <w:bookmarkStart w:id="319" w:name="_Toc191108579"/>
+      <w:bookmarkStart w:id="320" w:name="_Toc191108892"/>
+      <w:bookmarkStart w:id="321" w:name="_Toc191108964"/>
+      <w:bookmarkStart w:id="322" w:name="_Toc191109091"/>
+      <w:bookmarkStart w:id="323" w:name="_Toc191109160"/>
+      <w:bookmarkStart w:id="324" w:name="_Toc191109281"/>
+      <w:bookmarkStart w:id="325" w:name="_Toc191109363"/>
+      <w:bookmarkStart w:id="326" w:name="_Toc191109461"/>
+      <w:bookmarkStart w:id="327" w:name="_Toc191109561"/>
+      <w:bookmarkStart w:id="328" w:name="_Toc194397526"/>
       <w:r>
         <w:t>Agreement in Entirety</w:t>
       </w:r>
-      <w:bookmarkEnd w:id="311"/>
       <w:bookmarkEnd w:id="312"/>
+      <w:bookmarkEnd w:id="313"/>
       <w:r>
         <w:t xml:space="preserve"> </w:t>
       </w:r>
@@ -4565,12 +4617,11 @@
         <w:pStyle w:val="MOTermsL2"/>
         <w:outlineLvl w:val="9"/>
       </w:pPr>
-      <w:bookmarkStart w:id="328" w:name="_Toc453324106"/>
-      <w:bookmarkStart w:id="329" w:name="_Toc467575289"/>
+      <w:bookmarkStart w:id="329" w:name="_Toc453324106"/>
+      <w:bookmarkStart w:id="330" w:name="_Toc467575289"/>
       <w:r>
         <w:t>Jurisdiction</w:t>
       </w:r>
-      <w:bookmarkEnd w:id="313"/>
       <w:bookmarkEnd w:id="314"/>
       <w:bookmarkEnd w:id="315"/>
       <w:bookmarkEnd w:id="316"/>
@@ -4587,6 +4638,7 @@
       <w:bookmarkEnd w:id="327"/>
       <w:bookmarkEnd w:id="328"/>
       <w:bookmarkEnd w:id="329"/>
+      <w:bookmarkEnd w:id="330"/>
     </w:p>
     <w:p>
       <w:pPr>
@@ -4613,10 +4665,10 @@
           <w:b/>
         </w:rPr>
       </w:pPr>
-      <w:bookmarkStart w:id="330" w:name="Reference"/>
-      <w:bookmarkStart w:id="331" w:name="_Toc23312467"/>
-      <w:bookmarkEnd w:id="330"/>
+      <w:bookmarkStart w:id="331" w:name="Reference"/>
+      <w:bookmarkStart w:id="332" w:name="_Toc23312467"/>
       <w:bookmarkEnd w:id="331"/>
+      <w:bookmarkEnd w:id="332"/>
     </w:p>
     <w:p>
       <w:pPr>
@@ -7102,12 +7154,12 @@
 
 <file path=word/footer1.xml><?xml version="1.0" encoding="utf-8"?>
 <w:ftr xmlns:wpc="http://schemas.microsoft.com/office/word/2010/wordprocessingCanvas" xmlns:cx="http://schemas.microsoft.com/office/drawing/2014/chartex" xmlns:cx1="http://schemas.microsoft.com/office/drawing/2015/9/8/chartex" xmlns:cx2="http://schemas.microsoft.com/office/drawing/2015/10/21/chartex" xmlns:cx3="http://schemas.microsoft.com/office/drawing/2016/5/9/chartex" xmlns:cx4="http://schemas.microsoft.com/office/drawing/2016/5/10/chartex" xmlns:cx5="http://schemas.microsoft.com/office/drawing/2016/5/11/chartex" xmlns:cx6="http://schemas.microsoft.com/office/drawing/2016/5/12/chartex" xmlns:cx7="http://schemas.microsoft.com/office/drawing/2016/5/13/chartex" xmlns:cx8="http://schemas.microsoft.com/office/drawing/2016/5/14/chartex" xmlns:mc="http://schemas.openxmlformats.org/markup-compatibility/2006" xmlns:aink="http://schemas.microsoft.com/office/drawing/2016/ink" xmlns:am3d="http://schemas.microsoft.com/office/drawing/2017/model3d" xmlns:o="urn:schemas-microsoft-com:office:office" xmlns:r="http://schemas.openxmlformats.org/officeDocument/2006/relationships" xmlns:m="http://schemas.openxmlformats.org/officeDocument/2006/math" xmlns:v="urn:schemas-microsoft-com:vml" xmlns:wp14="http://schemas.microsoft.com/office/word/2010/wordprocessingDrawing" xmlns:wp="http://schemas.openxmlformats.org/drawingml/2006/wordprocessingDrawing" xmlns:w10="urn:schemas-microsoft-com:office:word" xmlns:w="http://schemas.openxmlformats.org/wordprocessingml/2006/main" xmlns:w14="http://schemas.microsoft.com/office/word/2010/wordml" xmlns:w15="http://schemas.microsoft.com/office/word/2012/wordml" xmlns:w16cid="http://schemas.microsoft.com/office/word/2016/wordml/cid" xmlns:w16se="http://schemas.microsoft.com/office/word/2015/wordml/symex" xmlns:wpg="http://schemas.microsoft.com/office/word/2010/wordprocessingGroup" xmlns:wpi="http://schemas.microsoft.com/office/word/2010/wordprocessingInk" xmlns:wne="http://schemas.microsoft.com/office/word/2006/wordml" xmlns:wps="http://schemas.microsoft.com/office/word/2010/wordprocessingShape" mc:Ignorable="w14 w15 w16se w16cid wp14">
+  <w:bookmarkStart w:id="0" w:name="PRIMARYFOOTERSPECBEGIN1"/>
+  <w:bookmarkEnd w:id="0"/>
   <w:p>
     <w:pPr>
       <w:pStyle w:val="Footer"/>
     </w:pPr>
-    <w:bookmarkStart w:id="1" w:name="PRIMARYFOOTERSPECBEGIN1"/>
-    <w:bookmarkEnd w:id="1"/>
     <w:r>
       <w:rPr>
         <w:rFonts w:cs="Arial"/>
@@ -7118,7 +7170,7 @@
       <mc:AlternateContent>
         <mc:Choice Requires="wps">
           <w:drawing>
-            <wp:anchor distT="0" distB="0" distL="114300" distR="114300" simplePos="0" relativeHeight="251658240" behindDoc="1" locked="0" layoutInCell="0" allowOverlap="1">
+            <wp:anchor distT="0" distB="0" distL="114300" distR="114300" simplePos="0" relativeHeight="251657216" behindDoc="1" locked="0" layoutInCell="0" allowOverlap="1">
               <wp:simplePos x="0" y="0"/>
               <wp:positionH relativeFrom="margin">
                 <wp:posOffset>579755</wp:posOffset>
@@ -7254,8 +7306,8 @@
       </w:rPr>
       <w:t xml:space="preserve">7022299_080.doc </w:t>
     </w:r>
-    <w:bookmarkStart w:id="2" w:name="PRIMARYFOOTERSPECEND1"/>
-    <w:bookmarkEnd w:id="2"/>
+    <w:bookmarkStart w:id="1" w:name="PRIMARYFOOTERSPECEND1"/>
+    <w:bookmarkEnd w:id="1"/>
   </w:p>
 </w:ftr>
 </file>
@@ -7279,8 +7331,8 @@
       <w:tblLook w:val="01E0" w:firstRow="1" w:lastRow="1" w:firstColumn="1" w:lastColumn="1" w:noHBand="0" w:noVBand="0"/>
     </w:tblPr>
     <w:tblGrid>
-      <w:gridCol w:w="4904"/>
-      <w:gridCol w:w="4905"/>
+      <w:gridCol w:w="4796"/>
+      <w:gridCol w:w="4797"/>
     </w:tblGrid>
     <w:tr>
       <w:tc>
@@ -7401,8 +7453,8 @@
     <w:pPr>
       <w:pStyle w:val="Footer"/>
     </w:pPr>
-    <w:bookmarkStart w:id="4" w:name="PRIMARYFOOTERSPECBEGIN2"/>
-    <w:bookmarkEnd w:id="4"/>
+    <w:bookmarkStart w:id="3" w:name="PRIMARYFOOTERSPECBEGIN2"/>
+    <w:bookmarkEnd w:id="3"/>
     <w:r>
       <w:rPr>
         <w:rFonts w:cs="Arial"/>
@@ -7410,8 +7462,8 @@
       </w:rPr>
       <w:t xml:space="preserve">7022299_080.doc </w:t>
     </w:r>
-    <w:bookmarkStart w:id="5" w:name="PRIMARYFOOTERSPECEND2"/>
-    <w:bookmarkEnd w:id="5"/>
+    <w:bookmarkStart w:id="4" w:name="PRIMARYFOOTERSPECEND2"/>
+    <w:bookmarkEnd w:id="4"/>
   </w:p>
 </w:ftr>
 </file>
@@ -7435,8 +7487,8 @@
       <w:tblLook w:val="01E0" w:firstRow="1" w:lastRow="1" w:firstColumn="1" w:lastColumn="1" w:noHBand="0" w:noVBand="0"/>
     </w:tblPr>
     <w:tblGrid>
-      <w:gridCol w:w="4904"/>
-      <w:gridCol w:w="4905"/>
+      <w:gridCol w:w="4796"/>
+      <w:gridCol w:w="4797"/>
     </w:tblGrid>
     <w:tr>
       <w:tc>
@@ -7541,10 +7593,10 @@
     <w:pPr>
       <w:pStyle w:val="Footer"/>
     </w:pPr>
-    <w:bookmarkStart w:id="332" w:name="PRIMARYFOOTERSPECBEGIN4"/>
-    <w:bookmarkStart w:id="333" w:name="PRIMARYFOOTERSPECBEGIN3"/>
-    <w:bookmarkEnd w:id="332"/>
+    <w:bookmarkStart w:id="333" w:name="PRIMARYFOOTERSPECBEGIN4"/>
+    <w:bookmarkStart w:id="334" w:name="PRIMARYFOOTERSPECBEGIN3"/>
     <w:bookmarkEnd w:id="333"/>
+    <w:bookmarkEnd w:id="334"/>
     <w:r>
       <w:rPr>
         <w:rFonts w:cs="Arial"/>
@@ -7552,8 +7604,8 @@
       </w:rPr>
       <w:t xml:space="preserve">7022299_080.doc </w:t>
     </w:r>
-    <w:bookmarkStart w:id="334" w:name="PRIMARYFOOTERSPECEND3"/>
-    <w:bookmarkEnd w:id="334"/>
+    <w:bookmarkStart w:id="335" w:name="PRIMARYFOOTERSPECEND3"/>
+    <w:bookmarkEnd w:id="335"/>
   </w:p>
 </w:ftr>
 </file>
@@ -7588,8 +7640,8 @@
       <w:tblLook w:val="01E0" w:firstRow="1" w:lastRow="1" w:firstColumn="1" w:lastColumn="1" w:noHBand="0" w:noVBand="0"/>
     </w:tblPr>
     <w:tblGrid>
-      <w:gridCol w:w="3820"/>
-      <w:gridCol w:w="5989"/>
+      <w:gridCol w:w="3725"/>
+      <w:gridCol w:w="5868"/>
     </w:tblGrid>
     <w:tr>
       <w:tc>
@@ -7683,7 +7735,7 @@
           </v:handles>
           <o:lock v:ext="edit" text="t" shapetype="t"/>
         </v:shapetype>
-        <v:shape id="PowerPlusWaterMarkObject357831064" o:spid="_x0000_s2054" type="#_x0000_t136" style="position:absolute;margin-left:0;margin-top:0;width:412.4pt;height:247.45pt;rotation:315;z-index:-251659264;mso-position-horizontal:center;mso-position-horizontal-relative:margin;mso-position-vertical:center;mso-position-vertical-relative:margin" o:allowincell="f" fillcolor="silver" stroked="f">
+        <v:shape id="PowerPlusWaterMarkObject357831064" o:spid="_x0000_s2054" type="#_x0000_t136" style="position:absolute;margin-left:0;margin-top:0;width:412.4pt;height:247.45pt;rotation:315;z-index:-251658240;mso-position-horizontal:center;mso-position-horizontal-relative:margin;mso-position-vertical:center;mso-position-vertical-relative:margin" o:allowincell="f" fillcolor="silver" stroked="f">
           <v:fill opacity=".5"/>
           <v:textpath style="font-family:&quot;Calibri&quot;;font-size:1pt" string="DRAFT"/>
           <w10:wrap anchorx="margin" anchory="margin"/>
@@ -9804,6 +9856,14 @@
 </w:numbering>
 </file>
 
+<file path=word/people.xml><?xml version="1.0" encoding="utf-8"?>
+<w15:people xmlns:wpc="http://schemas.microsoft.com/office/word/2010/wordprocessingCanvas" xmlns:cx="http://schemas.microsoft.com/office/drawing/2014/chartex" xmlns:cx1="http://schemas.microsoft.com/office/drawing/2015/9/8/chartex" xmlns:cx2="http://schemas.microsoft.com/office/drawing/2015/10/21/chartex" xmlns:cx3="http://schemas.microsoft.com/office/drawing/2016/5/9/chartex" xmlns:cx4="http://schemas.microsoft.com/office/drawing/2016/5/10/chartex" xmlns:cx5="http://schemas.microsoft.com/office/drawing/2016/5/11/chartex" xmlns:cx6="http://schemas.microsoft.com/office/drawing/2016/5/12/chartex" xmlns:cx7="http://schemas.microsoft.com/office/drawing/2016/5/13/chartex" xmlns:cx8="http://schemas.microsoft.com/office/drawing/2016/5/14/chartex" xmlns:mc="http://schemas.openxmlformats.org/markup-compatibility/2006" xmlns:aink="http://schemas.microsoft.com/office/drawing/2016/ink" xmlns:am3d="http://schemas.microsoft.com/office/drawing/2017/model3d" xmlns:o="urn:schemas-microsoft-com:office:office" xmlns:r="http://schemas.openxmlformats.org/officeDocument/2006/relationships" xmlns:m="http://schemas.openxmlformats.org/officeDocument/2006/math" xmlns:v="urn:schemas-microsoft-com:vml" xmlns:wp14="http://schemas.microsoft.com/office/word/2010/wordprocessingDrawing" xmlns:wp="http://schemas.openxmlformats.org/drawingml/2006/wordprocessingDrawing" xmlns:w10="urn:schemas-microsoft-com:office:word" xmlns:w="http://schemas.openxmlformats.org/wordprocessingml/2006/main" xmlns:w14="http://schemas.microsoft.com/office/word/2010/wordml" xmlns:w15="http://schemas.microsoft.com/office/word/2012/wordml" xmlns:w16cid="http://schemas.microsoft.com/office/word/2016/wordml/cid" xmlns:w16se="http://schemas.microsoft.com/office/word/2015/wordml/symex" xmlns:wpg="http://schemas.microsoft.com/office/word/2010/wordprocessingGroup" xmlns:wpi="http://schemas.microsoft.com/office/word/2010/wordprocessingInk" xmlns:wne="http://schemas.microsoft.com/office/word/2006/wordml" xmlns:wps="http://schemas.microsoft.com/office/word/2010/wordprocessingShape" mc:Ignorable="w14 w15 w16se w16cid wp14">
+  <w15:person w15:author="Jerry Han">
+    <w15:presenceInfo w15:providerId="AD" w15:userId="S-1-5-21-4120442624-3692453079-4030903538-6242"/>
+  </w15:person>
+</w15:people>
+</file>
+
 <file path=word/styles.xml><?xml version="1.0" encoding="utf-8"?>
 <w:styles xmlns:mc="http://schemas.openxmlformats.org/markup-compatibility/2006" xmlns:r="http://schemas.openxmlformats.org/officeDocument/2006/relationships" xmlns:w="http://schemas.openxmlformats.org/wordprocessingml/2006/main" xmlns:w14="http://schemas.microsoft.com/office/word/2010/wordml" xmlns:w15="http://schemas.microsoft.com/office/word/2012/wordml" xmlns:w16cid="http://schemas.microsoft.com/office/word/2016/wordml/cid" xmlns:w16se="http://schemas.microsoft.com/office/word/2015/wordml/symex" mc:Ignorable="w14 w15 w16se w16cid">
   <w:docDefaults>
@@ -9970,7 +10030,7 @@
     <w:lsdException w:name="Table Web 2" w:semiHidden="1" w:uiPriority="0" w:unhideWhenUsed="1"/>
     <w:lsdException w:name="Table Web 3" w:semiHidden="1" w:uiPriority="0" w:unhideWhenUsed="1"/>
     <w:lsdException w:name="Balloon Text" w:semiHidden="1" w:unhideWhenUsed="1"/>
-    <w:lsdException w:name="Table Grid" w:semiHidden="1" w:uiPriority="0" w:unhideWhenUsed="1"/>
+    <w:lsdException w:name="Table Grid" w:uiPriority="0"/>
     <w:lsdException w:name="Table Theme" w:semiHidden="1" w:uiPriority="0" w:unhideWhenUsed="1"/>
     <w:lsdException w:name="Placeholder Text" w:semiHidden="1"/>
     <w:lsdException w:name="No Spacing" w:qFormat="1"/>
@@ -26657,7 +26717,7 @@
 </file>
 
 <file path=customXml/itemProps1.xml><?xml version="1.0" encoding="utf-8"?>
-<ds:datastoreItem xmlns:ds="http://schemas.openxmlformats.org/officeDocument/2006/customXml" ds:itemID="{6BB43061-0BC0-4A6E-8FB6-7B8DD0FB709F}">
+<ds:datastoreItem xmlns:ds="http://schemas.openxmlformats.org/officeDocument/2006/customXml" ds:itemID="{ABEAAB6A-2D15-44C2-87AC-F8D3880FEA30}">
   <ds:schemaRefs>
     <ds:schemaRef ds:uri="http://schemas.openxmlformats.org/officeDocument/2006/bibliography"/>
   </ds:schemaRefs>

</xml_diff>

<commit_message>
Change of the template file and code to allow files to be managed in CMS
</commit_message>
<xml_diff>
--- a/ipaustralia/interactives/nda_generator/template-two.docx
+++ b/ipaustralia/interactives/nda_generator/template-two.docx
@@ -3123,7 +3123,7 @@
       </w:r>
       <w:bookmarkStart w:id="61" w:name="_GoBack"/>
       <w:bookmarkEnd w:id="61"/>
-      <w:del w:id="62" w:author="Jerry Han" w:date="2018-11-20T16:47:00Z">
+      <w:del w:id="62" w:author="Jerry Han" w:date="2018-11-21T12:05:00Z">
         <w:r>
           <w:delText xml:space="preserve">the </w:delText>
         </w:r>
@@ -26717,7 +26717,7 @@
 </file>
 
 <file path=customXml/itemProps1.xml><?xml version="1.0" encoding="utf-8"?>
-<ds:datastoreItem xmlns:ds="http://schemas.openxmlformats.org/officeDocument/2006/customXml" ds:itemID="{ABEAAB6A-2D15-44C2-87AC-F8D3880FEA30}">
+<ds:datastoreItem xmlns:ds="http://schemas.openxmlformats.org/officeDocument/2006/customXml" ds:itemID="{8E3838FF-4CCB-4208-AF94-576DEE802288}">
   <ds:schemaRefs>
     <ds:schemaRef ds:uri="http://schemas.openxmlformats.org/officeDocument/2006/bibliography"/>
   </ds:schemaRefs>

</xml_diff>